<commit_message>
presentation for lab 4
</commit_message>
<xml_diff>
--- a/labs/lab04/report/report.docx
+++ b/labs/lab04/report/report.docx
@@ -260,6 +260,8 @@
       <w:tblPr>
         <w:tblStyle w:val="Table"/>
         <w:tblW w:type="pct" w:w="5000"/>
+        <w:jc w:val="left"/>
+        <w:tblLayout w:type="fixed"/>
         <w:tblLook w:firstRow="1" w:lastRow="0" w:firstColumn="0" w:lastColumn="0" w:noHBand="0" w:noVBand="0" w:val="0020"/>
         <w:tblCaption w:val="Table 1: Описание некоторых каталогов файловой системы GNU Linux "/>
       </w:tblPr>
@@ -269,7 +271,7 @@
       </w:tblGrid>
       <w:tr>
         <w:trPr>
-          <w:tblHeader w:val="true"/>
+          <w:tblHeader w:val="on"/>
         </w:trPr>
         <w:tc>
           <w:tcPr/>
@@ -558,7 +560,7 @@
       </w:r>
     </w:p>
     <w:bookmarkEnd w:id="23"/>
-    <w:bookmarkStart w:id="28" w:name="выполнение-лабораторной-работы"/>
+    <w:bookmarkStart w:id="24" w:name="выполнение-лабораторной-работы"/>
     <w:p>
       <w:pPr>
         <w:pStyle w:val="Heading1"/>
@@ -581,84 +583,44 @@
         <w:pStyle w:val="FirstParagraph"/>
       </w:pPr>
       <w:r>
-        <w:t xml:space="preserve">Описываются проведённые действия, в качестве иллюстрации даётся ссылка на иллюстрацию (рис.</w:t>
-      </w:r>
-      <w:r>
-        <w:t xml:space="preserve"> </w:t>
-      </w:r>
-      <w:hyperlink w:anchor="fig:001">
-        <w:r>
-          <w:rPr>
-            <w:rStyle w:val="Hyperlink"/>
-          </w:rPr>
-          <w:t xml:space="preserve">1</w:t>
-        </w:r>
-      </w:hyperlink>
-      <w:r>
-        <w:t xml:space="preserve">).</w:t>
-      </w:r>
-    </w:p>
-    <w:bookmarkStart w:id="0" w:name="fig:001"/>
-    <w:p>
-      <w:pPr>
-        <w:pStyle w:val="CaptionedFigure"/>
-      </w:pPr>
-      <w:bookmarkStart w:id="27" w:name="fig:001"/>
-      <w:r>
-        <w:drawing>
-          <wp:inline>
-            <wp:extent cx="5334000" cy="1876249"/>
-            <wp:effectExtent b="0" l="0" r="0" t="0"/>
-            <wp:docPr descr="Figure 1: Название рисунка" title="" id="25" name="Picture"/>
-            <a:graphic>
-              <a:graphicData uri="http://schemas.openxmlformats.org/drawingml/2006/picture">
-                <pic:pic>
-                  <pic:nvPicPr>
-                    <pic:cNvPr descr="image/1.PNG" id="26" name="Picture"/>
-                    <pic:cNvPicPr>
-                      <a:picLocks noChangeArrowheads="1" noChangeAspect="1"/>
-                    </pic:cNvPicPr>
-                  </pic:nvPicPr>
-                  <pic:blipFill>
-                    <a:blip r:embed="rId24"/>
-                    <a:stretch>
-                      <a:fillRect/>
-                    </a:stretch>
-                  </pic:blipFill>
-                  <pic:spPr bwMode="auto">
-                    <a:xfrm>
-                      <a:off x="0" y="0"/>
-                      <a:ext cx="5334000" cy="1876249"/>
-                    </a:xfrm>
-                    <a:prstGeom prst="rect">
-                      <a:avLst/>
-                    </a:prstGeom>
-                    <a:noFill/>
-                    <a:ln w="9525">
-                      <a:noFill/>
-                      <a:headEnd/>
-                      <a:tailEnd/>
-                    </a:ln>
-                  </pic:spPr>
-                </pic:pic>
-              </a:graphicData>
-            </a:graphic>
-          </wp:inline>
-        </w:drawing>
-      </w:r>
-      <w:bookmarkEnd w:id="27"/>
-    </w:p>
+        <w:t xml:space="preserve">Описываются проведённые действия, в качестве иллюстрации даётся ссылка на иллюстрацию (рис. ??).</w:t>
+      </w:r>
+    </w:p>
+    <w:tbl>
+      <w:tblPr>
+        <w:tblStyle w:val="FigureTable"/>
+        <w:tblW w:type="auto" w:w="0"/>
+        <w:jc w:val="center"/>
+        <w:tblLook w:firstRow="0" w:lastRow="0" w:firstColumn="0" w:lastColumn="0"/>
+      </w:tblPr>
+      <w:tblGrid>
+        <w:gridCol w:w="7920"/>
+      </w:tblGrid>
+      <w:tr>
+        <w:tc>
+          <w:tcPr/>
+          <w:p>
+            <w:pPr>
+              <w:pStyle w:val="Compact"/>
+              <w:jc w:val="center"/>
+            </w:pPr>
+            <w:r>
+              <w:t xml:space="preserve">Название рисунка</w:t>
+            </w:r>
+          </w:p>
+        </w:tc>
+      </w:tr>
+    </w:tbl>
     <w:p>
       <w:pPr>
         <w:pStyle w:val="ImageCaption"/>
       </w:pPr>
       <w:r>
-        <w:t xml:space="preserve">Figure 1: Название рисунка</w:t>
-      </w:r>
-    </w:p>
-    <w:bookmarkEnd w:id="0"/>
-    <w:bookmarkEnd w:id="28"/>
-    <w:bookmarkStart w:id="29" w:name="выводы"/>
+        <w:t xml:space="preserve">Название рисунка</w:t>
+      </w:r>
+    </w:p>
+    <w:bookmarkEnd w:id="24"/>
+    <w:bookmarkStart w:id="25" w:name="выводы"/>
     <w:p>
       <w:pPr>
         <w:pStyle w:val="Heading1"/>
@@ -684,8 +646,8 @@
         <w:t xml:space="preserve">Здесь кратко описываются итоги проделанной работы.</w:t>
       </w:r>
     </w:p>
-    <w:bookmarkEnd w:id="29"/>
-    <w:bookmarkStart w:id="40" w:name="список-литературы"/>
+    <w:bookmarkEnd w:id="25"/>
+    <w:bookmarkStart w:id="36" w:name="список-литературы"/>
     <w:p>
       <w:pPr>
         <w:pStyle w:val="Heading1"/>
@@ -694,8 +656,8 @@
         <w:t xml:space="preserve">Список литературы</w:t>
       </w:r>
     </w:p>
-    <w:bookmarkStart w:id="39" w:name="refs"/>
-    <w:bookmarkStart w:id="31" w:name="ref-gnu-doc:bash"/>
+    <w:bookmarkStart w:id="35" w:name="refs"/>
+    <w:bookmarkStart w:id="27" w:name="ref-gnu-doc:bash"/>
     <w:p>
       <w:pPr>
         <w:pStyle w:val="Bibliography"/>
@@ -721,7 +683,7 @@
       <w:r>
         <w:t xml:space="preserve"> </w:t>
       </w:r>
-      <w:hyperlink r:id="rId30">
+      <w:hyperlink r:id="rId26">
         <w:r>
           <w:rPr>
             <w:rStyle w:val="Hyperlink"/>
@@ -733,8 +695,8 @@
         <w:t xml:space="preserve">.</w:t>
       </w:r>
     </w:p>
-    <w:bookmarkEnd w:id="31"/>
-    <w:bookmarkStart w:id="33" w:name="ref-newham:2005:bash"/>
+    <w:bookmarkEnd w:id="27"/>
+    <w:bookmarkStart w:id="29" w:name="ref-newham:2005:bash"/>
     <w:p>
       <w:pPr>
         <w:pStyle w:val="Bibliography"/>
@@ -754,7 +716,7 @@
       <w:r>
         <w:t xml:space="preserve"> </w:t>
       </w:r>
-      <w:hyperlink r:id="rId32">
+      <w:hyperlink r:id="rId28">
         <w:r>
           <w:rPr>
             <w:rStyle w:val="Hyperlink"/>
@@ -766,8 +728,8 @@
         <w:t xml:space="preserve">. O’Reilly Media, 2005. 354 с.</w:t>
       </w:r>
     </w:p>
-    <w:bookmarkEnd w:id="33"/>
-    <w:bookmarkStart w:id="34" w:name="ref-zarrelli:2017:bash"/>
+    <w:bookmarkEnd w:id="29"/>
+    <w:bookmarkStart w:id="30" w:name="ref-zarrelli:2017:bash"/>
     <w:p>
       <w:pPr>
         <w:pStyle w:val="Bibliography"/>
@@ -794,8 +756,8 @@
         <w:t xml:space="preserve">. Packt Publishing, 2017. 502 с.</w:t>
       </w:r>
     </w:p>
-    <w:bookmarkEnd w:id="34"/>
-    <w:bookmarkStart w:id="36" w:name="ref-robbins:2013:bash"/>
+    <w:bookmarkEnd w:id="30"/>
+    <w:bookmarkStart w:id="32" w:name="ref-robbins:2013:bash"/>
     <w:p>
       <w:pPr>
         <w:pStyle w:val="Bibliography"/>
@@ -815,7 +777,7 @@
       <w:r>
         <w:t xml:space="preserve"> </w:t>
       </w:r>
-      <w:hyperlink r:id="rId35">
+      <w:hyperlink r:id="rId31">
         <w:r>
           <w:rPr>
             <w:rStyle w:val="Hyperlink"/>
@@ -827,65 +789,65 @@
         <w:t xml:space="preserve">. O’Reilly Media, 2016. 156 с.</w:t>
       </w:r>
     </w:p>
+    <w:bookmarkEnd w:id="32"/>
+    <w:bookmarkStart w:id="33" w:name="ref-tannenbaum:arch-pc:ru"/>
+    <w:p>
+      <w:pPr>
+        <w:pStyle w:val="Bibliography"/>
+      </w:pPr>
+      <w:r>
+        <w:t xml:space="preserve">5.</w:t>
+      </w:r>
+      <w:r>
+        <w:t xml:space="preserve"> </w:t>
+      </w:r>
+      <w:r>
+        <w:t xml:space="preserve">	</w:t>
+      </w:r>
+      <w:r>
+        <w:t xml:space="preserve">Таненбаум Э.</w:t>
+      </w:r>
+      <w:r>
+        <w:t xml:space="preserve"> </w:t>
+      </w:r>
+      <w:r>
+        <w:t xml:space="preserve">Архитектура компьютера</w:t>
+      </w:r>
+      <w:r>
+        <w:t xml:space="preserve">. 6-е изд. СПб.: Питер, 2013. 874 с.</w:t>
+      </w:r>
+    </w:p>
+    <w:bookmarkEnd w:id="33"/>
+    <w:bookmarkStart w:id="34" w:name="ref-tannenbaum:modern-os:ru"/>
+    <w:p>
+      <w:pPr>
+        <w:pStyle w:val="Bibliography"/>
+      </w:pPr>
+      <w:r>
+        <w:t xml:space="preserve">6.</w:t>
+      </w:r>
+      <w:r>
+        <w:t xml:space="preserve"> </w:t>
+      </w:r>
+      <w:r>
+        <w:t xml:space="preserve">	</w:t>
+      </w:r>
+      <w:r>
+        <w:t xml:space="preserve">Таненбаум Э., Бос Х.</w:t>
+      </w:r>
+      <w:r>
+        <w:t xml:space="preserve"> </w:t>
+      </w:r>
+      <w:r>
+        <w:t xml:space="preserve">Современные операционные системы</w:t>
+      </w:r>
+      <w:r>
+        <w:t xml:space="preserve">. 4-е изд. СПб.: Питер, 2015. 1120 с.</w:t>
+      </w:r>
+    </w:p>
+    <w:bookmarkEnd w:id="34"/>
+    <w:bookmarkEnd w:id="35"/>
     <w:bookmarkEnd w:id="36"/>
-    <w:bookmarkStart w:id="37" w:name="ref-tannenbaum:arch-pc:ru"/>
-    <w:p>
-      <w:pPr>
-        <w:pStyle w:val="Bibliography"/>
-      </w:pPr>
-      <w:r>
-        <w:t xml:space="preserve">5.</w:t>
-      </w:r>
-      <w:r>
-        <w:t xml:space="preserve"> </w:t>
-      </w:r>
-      <w:r>
-        <w:t xml:space="preserve">	</w:t>
-      </w:r>
-      <w:r>
-        <w:t xml:space="preserve">Таненбаум Э.</w:t>
-      </w:r>
-      <w:r>
-        <w:t xml:space="preserve"> </w:t>
-      </w:r>
-      <w:r>
-        <w:t xml:space="preserve">Архитектура компьютера</w:t>
-      </w:r>
-      <w:r>
-        <w:t xml:space="preserve">. 6-е изд. СПб.: Питер, 2013. 874 с.</w:t>
-      </w:r>
-    </w:p>
-    <w:bookmarkEnd w:id="37"/>
-    <w:bookmarkStart w:id="38" w:name="ref-tannenbaum:modern-os:ru"/>
-    <w:p>
-      <w:pPr>
-        <w:pStyle w:val="Bibliography"/>
-      </w:pPr>
-      <w:r>
-        <w:t xml:space="preserve">6.</w:t>
-      </w:r>
-      <w:r>
-        <w:t xml:space="preserve"> </w:t>
-      </w:r>
-      <w:r>
-        <w:t xml:space="preserve">	</w:t>
-      </w:r>
-      <w:r>
-        <w:t xml:space="preserve">Таненбаум Э., Бос Х.</w:t>
-      </w:r>
-      <w:r>
-        <w:t xml:space="preserve"> </w:t>
-      </w:r>
-      <w:r>
-        <w:t xml:space="preserve">Современные операционные системы</w:t>
-      </w:r>
-      <w:r>
-        <w:t xml:space="preserve">. 4-е изд. СПб.: Питер, 2015. 1120 с.</w:t>
-      </w:r>
-    </w:p>
-    <w:bookmarkEnd w:id="38"/>
-    <w:bookmarkEnd w:id="39"/>
-    <w:bookmarkEnd w:id="40"/>
     <w:sectPr/>
   </w:body>
 </w:document>
@@ -917,7 +879,7 @@
 <file path=word/numbering.xml><?xml version="1.0" encoding="utf-8"?>
 <w:numbering xmlns:w="http://schemas.openxmlformats.org/wordprocessingml/2006/main">
   <w:abstractNum w:abstractNumId="990">
-    <w:nsid w:val="A990"/>
+    <w:nsid w:val="0000A990"/>
     <w:multiLevelType w:val="multilevel"/>
     <w:lvl w:ilvl="0">
       <w:numFmt w:val="bullet"/>
@@ -1024,10 +986,10 @@
     <w:name w:val="Body Text"/>
     <w:basedOn w:val="Normal"/>
     <w:link w:val="BodyTextChar"/>
+    <w:qFormat/>
     <w:pPr>
       <w:spacing w:after="180" w:before="180"/>
     </w:pPr>
-    <w:qFormat/>
   </w:style>
   <w:style w:customStyle="1" w:styleId="FirstParagraph" w:type="paragraph">
     <w:name w:val="First Paragraph"/>
@@ -1099,6 +1061,24 @@
       <w:jc w:val="center"/>
     </w:pPr>
   </w:style>
+  <w:style w:customStyle="1" w:styleId="AbstractTitle" w:type="paragraph">
+    <w:name w:val="Abstract Title"/>
+    <w:basedOn w:val="Normal"/>
+    <w:next w:val="Abstract"/>
+    <w:qFormat/>
+    <w:pPr>
+      <w:keepNext/>
+      <w:keepLines/>
+      <w:spacing w:after="0" w:before="300"/>
+      <w:jc w:val="center"/>
+    </w:pPr>
+    <w:rPr>
+      <w:b/>
+      <w:color w:val="345A8A"/>
+      <w:sz w:val="20"/>
+      <w:szCs w:val="20"/>
+    </w:rPr>
+  </w:style>
   <w:style w:customStyle="1" w:styleId="Abstract" w:type="paragraph">
     <w:name w:val="Abstract"/>
     <w:basedOn w:val="Normal"/>
@@ -1107,7 +1087,7 @@
     <w:pPr>
       <w:keepNext/>
       <w:keepLines/>
-      <w:spacing w:after="300" w:before="300"/>
+      <w:spacing w:after="300" w:before="100"/>
     </w:pPr>
     <w:rPr>
       <w:sz w:val="20"/>
@@ -1202,8 +1182,8 @@
     </w:pPr>
     <w:rPr>
       <w:rFonts w:asciiTheme="majorHAnsi" w:cstheme="majorBidi" w:eastAsiaTheme="majorEastAsia" w:hAnsiTheme="majorHAnsi"/>
+      <w:bCs/>
       <w:i/>
-      <w:bCs/>
       <w:color w:themeColor="accent1" w:val="4F81BD"/>
       <w:sz w:val="24"/>
       <w:szCs w:val="24"/>
@@ -1329,6 +1309,18 @@
     <w:uiPriority w:val="9"/>
     <w:unhideWhenUsed/>
     <w:qFormat/>
+  </w:style>
+  <w:style w:styleId="FootnoteBlockText" w:type="paragraph">
+    <w:name w:val="Footnote Block Text"/>
+    <w:basedOn w:val="Footnote Text"/>
+    <w:next w:val="Footnote Text"/>
+    <w:uiPriority w:val="9"/>
+    <w:unhideWhenUsed/>
+    <w:qFormat/>
+    <w:pPr>
+      <w:spacing w:after="100" w:before="100"/>
+      <w:ind w:firstLine="0" w:left="480" w:right="480"/>
+    </w:pPr>
   </w:style>
   <w:style w:default="1" w:styleId="DefaultParagraphFont" w:type="character">
     <w:name w:val="Default Paragraph Font"/>
@@ -1359,10 +1351,10 @@
         <w:jc w:val="left"/>
       </w:trPr>
       <w:tcPr>
-        <w:vAlign w:val="bottom"/>
         <w:tcBorders>
           <w:bottom w:val="single"/>
         </w:tcBorders>
+        <w:vAlign w:val="bottom"/>
       </w:tcPr>
     </w:tblStylePr>
   </w:style>
@@ -1477,8 +1469,8 @@
     <w:name w:val="KeywordTok"/>
     <w:basedOn w:val="VerbatimChar"/>
     <w:rPr>
+      <w:b/>
       <w:color w:val="007020"/>
-      <w:b/>
     </w:rPr>
   </w:style>
   <w:style w:type="character" w:customStyle="1" w:styleId="DataTypeTok">
@@ -1554,40 +1546,43 @@
   <w:style w:type="character" w:customStyle="1" w:styleId="ImportTok">
     <w:name w:val="ImportTok"/>
     <w:basedOn w:val="VerbatimChar"/>
-    <w:rPr/>
+    <w:rPr>
+      <w:b/>
+      <w:color w:val="008000"/>
+    </w:rPr>
   </w:style>
   <w:style w:type="character" w:customStyle="1" w:styleId="CommentTok">
     <w:name w:val="CommentTok"/>
     <w:basedOn w:val="VerbatimChar"/>
     <w:rPr>
+      <w:i/>
       <w:color w:val="60a0b0"/>
-      <w:i/>
     </w:rPr>
   </w:style>
   <w:style w:type="character" w:customStyle="1" w:styleId="DocumentationTok">
     <w:name w:val="DocumentationTok"/>
     <w:basedOn w:val="VerbatimChar"/>
     <w:rPr>
+      <w:i/>
       <w:color w:val="ba2121"/>
-      <w:i/>
     </w:rPr>
   </w:style>
   <w:style w:type="character" w:customStyle="1" w:styleId="AnnotationTok">
     <w:name w:val="AnnotationTok"/>
     <w:basedOn w:val="VerbatimChar"/>
     <w:rPr>
-      <w:color w:val="60a0b0"/>
       <w:b/>
       <w:i/>
+      <w:color w:val="60a0b0"/>
     </w:rPr>
   </w:style>
   <w:style w:type="character" w:customStyle="1" w:styleId="CommentVarTok">
     <w:name w:val="CommentVarTok"/>
     <w:basedOn w:val="VerbatimChar"/>
     <w:rPr>
-      <w:color w:val="60a0b0"/>
       <w:b/>
       <w:i/>
+      <w:color w:val="60a0b0"/>
     </w:rPr>
   </w:style>
   <w:style w:type="character" w:customStyle="1" w:styleId="OtherTok">
@@ -1615,8 +1610,8 @@
     <w:name w:val="ControlFlowTok"/>
     <w:basedOn w:val="VerbatimChar"/>
     <w:rPr>
+      <w:b/>
       <w:color w:val="007020"/>
-      <w:b/>
     </w:rPr>
   </w:style>
   <w:style w:type="character" w:customStyle="1" w:styleId="OperatorTok">
@@ -1629,7 +1624,9 @@
   <w:style w:type="character" w:customStyle="1" w:styleId="BuiltInTok">
     <w:name w:val="BuiltInTok"/>
     <w:basedOn w:val="VerbatimChar"/>
-    <w:rPr/>
+    <w:rPr>
+      <w:color w:val="008000"/>
+    </w:rPr>
   </w:style>
   <w:style w:type="character" w:customStyle="1" w:styleId="ExtensionTok">
     <w:name w:val="ExtensionTok"/>
@@ -1659,34 +1656,34 @@
     <w:name w:val="InformationTok"/>
     <w:basedOn w:val="VerbatimChar"/>
     <w:rPr>
-      <w:color w:val="60a0b0"/>
       <w:b/>
       <w:i/>
+      <w:color w:val="60a0b0"/>
     </w:rPr>
   </w:style>
   <w:style w:type="character" w:customStyle="1" w:styleId="WarningTok">
     <w:name w:val="WarningTok"/>
     <w:basedOn w:val="VerbatimChar"/>
     <w:rPr>
-      <w:color w:val="60a0b0"/>
       <w:b/>
       <w:i/>
+      <w:color w:val="60a0b0"/>
     </w:rPr>
   </w:style>
   <w:style w:type="character" w:customStyle="1" w:styleId="AlertTok">
     <w:name w:val="AlertTok"/>
     <w:basedOn w:val="VerbatimChar"/>
     <w:rPr>
+      <w:b/>
       <w:color w:val="ff0000"/>
-      <w:b/>
     </w:rPr>
   </w:style>
   <w:style w:type="character" w:customStyle="1" w:styleId="ErrorTok">
     <w:name w:val="ErrorTok"/>
     <w:basedOn w:val="VerbatimChar"/>
     <w:rPr>
+      <w:b/>
       <w:color w:val="ff0000"/>
-      <w:b/>
     </w:rPr>
   </w:style>
   <w:style w:type="character" w:customStyle="1" w:styleId="NormalTok">

</xml_diff>